<commit_message>
Se adjuntan diagramas de actividades y de secuencias
</commit_message>
<xml_diff>
--- a/Documentacion/casos de uso/CU-1 Ingreso al sistema HCTR.docx
+++ b/Documentacion/casos de uso/CU-1 Ingreso al sistema HCTR.docx
@@ -63,7 +63,7 @@
           <w:sz w:val="28"/>
           <w:szCs w:val="28"/>
         </w:rPr>
-        <w:t xml:space="preserve"> 0.1</w:t>
+        <w:t xml:space="preserve"> 0.2</w:t>
       </w:r>
     </w:p>
     <w:p>
@@ -350,6 +350,9 @@
             <w:pPr>
               <w:spacing w:before="40" w:after="40"/>
             </w:pPr>
+            <w:r>
+              <w:t>Manfreed Hernández</w:t>
+            </w:r>
           </w:p>
         </w:tc>
         <w:tc>
@@ -392,10 +395,7 @@
               <w:jc w:val="center"/>
             </w:pPr>
             <w:r>
-              <w:t>Versión</w:t>
-            </w:r>
-            <w:r>
-              <w:t xml:space="preserve"> inicial</w:t>
+              <w:t>Versión inicial</w:t>
             </w:r>
           </w:p>
         </w:tc>
@@ -441,6 +441,12 @@
             <w:pPr>
               <w:spacing w:before="40" w:after="40"/>
             </w:pPr>
+            <w:r>
+              <w:rPr>
+                <w:highlight w:val="green"/>
+              </w:rPr>
+              <w:t>Manfreed Hernández</w:t>
+            </w:r>
           </w:p>
         </w:tc>
         <w:tc>
@@ -459,6 +465,21 @@
             <w:pPr>
               <w:spacing w:before="40" w:after="40"/>
             </w:pPr>
+            <w:r>
+              <w:t xml:space="preserve">  </w:t>
+            </w:r>
+            <w:r>
+              <w:rPr>
+                <w:highlight w:val="green"/>
+              </w:rPr>
+              <w:t>13</w:t>
+            </w:r>
+            <w:r>
+              <w:rPr>
+                <w:highlight w:val="green"/>
+              </w:rPr>
+              <w:t>/08/2024</w:t>
+            </w:r>
           </w:p>
         </w:tc>
         <w:tc>
@@ -477,6 +498,18 @@
             <w:pPr>
               <w:spacing w:before="40" w:after="40"/>
             </w:pPr>
+            <w:r>
+              <w:rPr>
+                <w:highlight w:val="green"/>
+              </w:rPr>
+              <w:t>Se agregó paso 1 y 2 del flujo normal básico</w:t>
+            </w:r>
+            <w:r>
+              <w:rPr>
+                <w:highlight w:val="green"/>
+              </w:rPr>
+              <w:t>, se modificó FA01 y FA02 del flujo Alterno</w:t>
+            </w:r>
           </w:p>
         </w:tc>
         <w:tc>
@@ -497,6 +530,15 @@
               <w:spacing w:before="40" w:after="40"/>
             </w:pPr>
           </w:p>
+          <w:p>
+            <w:pPr>
+              <w:spacing w:before="40" w:after="40"/>
+              <w:jc w:val="center"/>
+            </w:pPr>
+            <w:r>
+              <w:t>0.2</w:t>
+            </w:r>
+          </w:p>
         </w:tc>
       </w:tr>
       <w:tr>
@@ -826,6 +868,8 @@
             </w:pPr>
           </w:p>
         </w:tc>
+        <w:bookmarkStart w:id="1" w:name="_GoBack"/>
+        <w:bookmarkEnd w:id="1"/>
       </w:tr>
       <w:tr>
         <w:tc>
@@ -1164,7 +1208,7 @@
           <w:sz w:val="27"/>
           <w:szCs w:val="27"/>
         </w:rPr>
-        <w:t>El presente caso de uso será de utilid</w:t>
+        <w:t>El presente caso de uso será de utilidad para la creación de nuevos</w:t>
       </w:r>
       <w:r>
         <w:rPr>
@@ -1172,7 +1216,7 @@
           <w:sz w:val="27"/>
           <w:szCs w:val="27"/>
         </w:rPr>
-        <w:t>ad para la creación de nuevos</w:t>
+        <w:t xml:space="preserve"> miembros del</w:t>
       </w:r>
       <w:r>
         <w:rPr>
@@ -1180,23 +1224,7 @@
           <w:sz w:val="27"/>
           <w:szCs w:val="27"/>
         </w:rPr>
-        <w:t xml:space="preserve"> miembros del</w:t>
-      </w:r>
-      <w:r>
-        <w:rPr>
-          <w:rFonts w:ascii="Arial" w:eastAsia="Arial" w:hAnsi="Arial" w:cs="Arial"/>
-          <w:sz w:val="27"/>
-          <w:szCs w:val="27"/>
-        </w:rPr>
-        <w:t xml:space="preserve"> equipo</w:t>
-      </w:r>
-      <w:r>
-        <w:rPr>
-          <w:rFonts w:ascii="Arial" w:eastAsia="Arial" w:hAnsi="Arial" w:cs="Arial"/>
-          <w:sz w:val="27"/>
-          <w:szCs w:val="27"/>
-        </w:rPr>
-        <w:t>.</w:t>
+        <w:t xml:space="preserve"> equipo.</w:t>
       </w:r>
     </w:p>
     <w:p>
@@ -1306,8 +1334,8 @@
           <w:szCs w:val="27"/>
         </w:rPr>
       </w:pPr>
-      <w:bookmarkStart w:id="1" w:name="bookmark=id.30j0zll" w:colFirst="0" w:colLast="0"/>
-      <w:bookmarkEnd w:id="1"/>
+      <w:bookmarkStart w:id="2" w:name="bookmark=id.30j0zll" w:colFirst="0" w:colLast="0"/>
+      <w:bookmarkEnd w:id="2"/>
       <w:r>
         <w:rPr>
           <w:rFonts w:ascii="Arial" w:eastAsia="Arial" w:hAnsi="Arial" w:cs="Arial"/>
@@ -1375,6 +1403,12 @@
         <w:rPr>
           <w:rFonts w:ascii="Arial" w:eastAsia="Arial" w:hAnsi="Arial" w:cs="Arial"/>
         </w:rPr>
+        <w:t xml:space="preserve">Usuario lo llamaremos </w:t>
+      </w:r>
+      <w:r>
+        <w:rPr>
+          <w:rFonts w:ascii="Arial" w:eastAsia="Arial" w:hAnsi="Arial" w:cs="Arial"/>
+        </w:rPr>
         <w:t>Miembros del Equipo</w:t>
       </w:r>
     </w:p>
@@ -1473,6 +1507,15 @@
     </w:p>
     <w:p>
       <w:pPr>
+        <w:spacing w:after="0" w:line="240" w:lineRule="auto"/>
+        <w:ind w:left="2160"/>
+        <w:rPr>
+          <w:rFonts w:ascii="Arial" w:eastAsia="Arial" w:hAnsi="Arial" w:cs="Arial"/>
+        </w:rPr>
+      </w:pPr>
+    </w:p>
+    <w:p>
+      <w:pPr>
         <w:pBdr>
           <w:top w:val="nil"/>
           <w:left w:val="nil"/>
@@ -1539,34 +1582,16 @@
           <w:sz w:val="24"/>
           <w:szCs w:val="24"/>
         </w:rPr>
-        <w:t>El miembro</w:t>
-      </w:r>
-      <w:r>
-        <w:rPr>
-          <w:rFonts w:ascii="Arial" w:eastAsia="Arial" w:hAnsi="Arial" w:cs="Arial"/>
-          <w:color w:val="000000"/>
-          <w:sz w:val="24"/>
-          <w:szCs w:val="24"/>
-        </w:rPr>
-        <w:t xml:space="preserve"> del </w:t>
-      </w:r>
-      <w:r>
-        <w:rPr>
-          <w:rFonts w:ascii="Arial" w:eastAsia="Arial" w:hAnsi="Arial" w:cs="Arial"/>
-          <w:color w:val="000000"/>
-          <w:sz w:val="24"/>
-          <w:szCs w:val="24"/>
-        </w:rPr>
-        <w:t>equipo ingresa</w:t>
-      </w:r>
-      <w:r>
-        <w:rPr>
-          <w:rFonts w:ascii="Arial" w:eastAsia="Arial" w:hAnsi="Arial" w:cs="Arial"/>
-          <w:color w:val="000000"/>
-          <w:sz w:val="24"/>
-          <w:szCs w:val="24"/>
-        </w:rPr>
-        <w:t xml:space="preserve"> al sistema de HCTR</w:t>
+        <w:t xml:space="preserve">El </w:t>
+      </w:r>
+      <w:r>
+        <w:rPr>
+          <w:rFonts w:ascii="Arial" w:eastAsia="Arial" w:hAnsi="Arial" w:cs="Arial"/>
+          <w:color w:val="000000"/>
+          <w:sz w:val="24"/>
+          <w:szCs w:val="24"/>
+        </w:rPr>
+        <w:t>sistema muestra el login de HCTR</w:t>
       </w:r>
       <w:r>
         <w:rPr>
@@ -1595,26 +1620,37 @@
         <w:ind w:right="300"/>
         <w:rPr>
           <w:rFonts w:ascii="Arial" w:eastAsia="Arial" w:hAnsi="Arial" w:cs="Arial"/>
-          <w:color w:val="000000"/>
-        </w:rPr>
-      </w:pPr>
-      <w:r>
-        <w:rPr>
-          <w:rFonts w:ascii="Arial" w:eastAsia="Arial" w:hAnsi="Arial" w:cs="Arial"/>
-          <w:color w:val="000000"/>
-          <w:sz w:val="24"/>
-          <w:szCs w:val="24"/>
-        </w:rPr>
-        <w:t>El miembro del equipo selecciona</w:t>
-      </w:r>
-      <w:r>
-        <w:rPr>
-          <w:rFonts w:ascii="Arial" w:eastAsia="Arial" w:hAnsi="Arial" w:cs="Arial"/>
-          <w:color w:val="000000"/>
-          <w:sz w:val="24"/>
-          <w:szCs w:val="24"/>
-        </w:rPr>
-        <w:t xml:space="preserve"> en REGISTRARSE.</w:t>
+          <w:b/>
+          <w:color w:val="000000"/>
+        </w:rPr>
+      </w:pPr>
+      <w:r>
+        <w:rPr>
+          <w:rFonts w:ascii="Arial" w:eastAsia="Arial" w:hAnsi="Arial" w:cs="Arial"/>
+          <w:color w:val="000000"/>
+          <w:sz w:val="24"/>
+          <w:szCs w:val="24"/>
+        </w:rPr>
+        <w:t>El miembro del equipo</w:t>
+      </w:r>
+      <w:r>
+        <w:rPr>
+          <w:rFonts w:ascii="Arial" w:eastAsia="Arial" w:hAnsi="Arial" w:cs="Arial"/>
+          <w:color w:val="000000"/>
+          <w:sz w:val="24"/>
+          <w:szCs w:val="24"/>
+        </w:rPr>
+        <w:t xml:space="preserve"> ingresa usuario y contraseña</w:t>
+      </w:r>
+      <w:r>
+        <w:rPr>
+          <w:rFonts w:ascii="Arial" w:eastAsia="Arial" w:hAnsi="Arial" w:cs="Arial"/>
+          <w:b/>
+          <w:color w:val="000000"/>
+          <w:sz w:val="24"/>
+          <w:szCs w:val="24"/>
+        </w:rPr>
+        <w:t>. (FA01)</w:t>
       </w:r>
     </w:p>
     <w:p>
@@ -1644,6 +1680,36 @@
           <w:sz w:val="24"/>
           <w:szCs w:val="24"/>
         </w:rPr>
+        <w:t xml:space="preserve">El miembro del equipo ingresa en la opción de Registrase. </w:t>
+      </w:r>
+    </w:p>
+    <w:p>
+      <w:pPr>
+        <w:numPr>
+          <w:ilvl w:val="0"/>
+          <w:numId w:val="3"/>
+        </w:numPr>
+        <w:pBdr>
+          <w:top w:val="nil"/>
+          <w:left w:val="nil"/>
+          <w:bottom w:val="nil"/>
+          <w:right w:val="nil"/>
+          <w:between w:val="nil"/>
+        </w:pBdr>
+        <w:spacing w:after="0" w:line="360" w:lineRule="auto"/>
+        <w:ind w:right="300"/>
+        <w:rPr>
+          <w:rFonts w:ascii="Arial" w:eastAsia="Arial" w:hAnsi="Arial" w:cs="Arial"/>
+          <w:color w:val="000000"/>
+        </w:rPr>
+      </w:pPr>
+      <w:r>
+        <w:rPr>
+          <w:rFonts w:ascii="Arial" w:eastAsia="Arial" w:hAnsi="Arial" w:cs="Arial"/>
+          <w:color w:val="000000"/>
+          <w:sz w:val="24"/>
+          <w:szCs w:val="24"/>
+        </w:rPr>
         <w:t xml:space="preserve">El sistema solicita los siguientes campos: </w:t>
       </w:r>
       <w:r>
@@ -1664,7 +1730,17 @@
           <w:sz w:val="24"/>
           <w:szCs w:val="24"/>
         </w:rPr>
-        <w:t>FA01)</w:t>
+        <w:t>FA02</w:t>
+      </w:r>
+      <w:r>
+        <w:rPr>
+          <w:rFonts w:ascii="Arial" w:eastAsia="Arial" w:hAnsi="Arial" w:cs="Arial"/>
+          <w:b/>
+          <w:color w:val="000000"/>
+          <w:sz w:val="24"/>
+          <w:szCs w:val="24"/>
+        </w:rPr>
+        <w:t>)</w:t>
       </w:r>
     </w:p>
     <w:p>
@@ -1724,7 +1800,7 @@
           <w:sz w:val="24"/>
           <w:szCs w:val="24"/>
         </w:rPr>
-        <w:t>Si está casado o casada (Coloque el nombre de la esposa o espeso)</w:t>
+        <w:t>Nacionalidad</w:t>
       </w:r>
     </w:p>
     <w:p>
@@ -1754,7 +1830,7 @@
           <w:sz w:val="24"/>
           <w:szCs w:val="24"/>
         </w:rPr>
-        <w:t>Fecha de nacimiento</w:t>
+        <w:t>Correo electrónico</w:t>
       </w:r>
     </w:p>
     <w:p>
@@ -1784,7 +1860,13 @@
           <w:sz w:val="24"/>
           <w:szCs w:val="24"/>
         </w:rPr>
-        <w:t>Nacionalidad</w:t>
+        <w:t>Número de teléfono (</w:t>
+      </w:r>
+      <w:r>
+        <w:rPr>
+          <w:rFonts w:ascii="Arial" w:eastAsia="Arial" w:hAnsi="Arial" w:cs="Arial"/>
+        </w:rPr>
+        <w:t>Debe incluir 8 caracteres, debe permitir obligatoriamente solo dígitos)</w:t>
       </w:r>
     </w:p>
     <w:p>
@@ -1814,103 +1896,6 @@
           <w:sz w:val="24"/>
           <w:szCs w:val="24"/>
         </w:rPr>
-        <w:t>Correo electrónico</w:t>
-      </w:r>
-    </w:p>
-    <w:p>
-      <w:pPr>
-        <w:numPr>
-          <w:ilvl w:val="1"/>
-          <w:numId w:val="3"/>
-        </w:numPr>
-        <w:pBdr>
-          <w:top w:val="nil"/>
-          <w:left w:val="nil"/>
-          <w:bottom w:val="nil"/>
-          <w:right w:val="nil"/>
-          <w:between w:val="nil"/>
-        </w:pBdr>
-        <w:spacing w:after="0" w:line="360" w:lineRule="auto"/>
-        <w:ind w:right="300"/>
-        <w:rPr>
-          <w:rFonts w:ascii="Arial" w:eastAsia="Arial" w:hAnsi="Arial" w:cs="Arial"/>
-          <w:color w:val="000000"/>
-        </w:rPr>
-      </w:pPr>
-      <w:r>
-        <w:rPr>
-          <w:rFonts w:ascii="Arial" w:eastAsia="Arial" w:hAnsi="Arial" w:cs="Arial"/>
-          <w:color w:val="000000"/>
-          <w:sz w:val="24"/>
-          <w:szCs w:val="24"/>
-        </w:rPr>
-        <w:t>Número de teléfono (</w:t>
-      </w:r>
-      <w:r>
-        <w:rPr>
-          <w:rFonts w:ascii="Arial" w:eastAsia="Arial" w:hAnsi="Arial" w:cs="Arial"/>
-        </w:rPr>
-        <w:t>Debe incluir 8 caracteres, debe permitir obligatoriamente solo dígitos)</w:t>
-      </w:r>
-    </w:p>
-    <w:p>
-      <w:pPr>
-        <w:numPr>
-          <w:ilvl w:val="1"/>
-          <w:numId w:val="3"/>
-        </w:numPr>
-        <w:pBdr>
-          <w:top w:val="nil"/>
-          <w:left w:val="nil"/>
-          <w:bottom w:val="nil"/>
-          <w:right w:val="nil"/>
-          <w:between w:val="nil"/>
-        </w:pBdr>
-        <w:spacing w:after="0" w:line="360" w:lineRule="auto"/>
-        <w:ind w:right="300"/>
-        <w:rPr>
-          <w:rFonts w:ascii="Arial" w:eastAsia="Arial" w:hAnsi="Arial" w:cs="Arial"/>
-          <w:color w:val="000000"/>
-        </w:rPr>
-      </w:pPr>
-      <w:r>
-        <w:rPr>
-          <w:rFonts w:ascii="Arial" w:eastAsia="Arial" w:hAnsi="Arial" w:cs="Arial"/>
-          <w:color w:val="000000"/>
-          <w:sz w:val="24"/>
-          <w:szCs w:val="24"/>
-        </w:rPr>
-        <w:t>Número para emergencias</w:t>
-      </w:r>
-    </w:p>
-    <w:p>
-      <w:pPr>
-        <w:numPr>
-          <w:ilvl w:val="1"/>
-          <w:numId w:val="3"/>
-        </w:numPr>
-        <w:pBdr>
-          <w:top w:val="nil"/>
-          <w:left w:val="nil"/>
-          <w:bottom w:val="nil"/>
-          <w:right w:val="nil"/>
-          <w:between w:val="nil"/>
-        </w:pBdr>
-        <w:spacing w:after="0" w:line="360" w:lineRule="auto"/>
-        <w:ind w:right="300"/>
-        <w:rPr>
-          <w:rFonts w:ascii="Arial" w:eastAsia="Arial" w:hAnsi="Arial" w:cs="Arial"/>
-          <w:color w:val="000000"/>
-        </w:rPr>
-      </w:pPr>
-      <w:r>
-        <w:rPr>
-          <w:rFonts w:ascii="Arial" w:eastAsia="Arial" w:hAnsi="Arial" w:cs="Arial"/>
-          <w:color w:val="000000"/>
-          <w:sz w:val="24"/>
-          <w:szCs w:val="24"/>
-        </w:rPr>
-        <w:lastRenderedPageBreak/>
         <w:t>Dirección</w:t>
       </w:r>
     </w:p>
@@ -1941,6 +1926,7 @@
           <w:sz w:val="24"/>
           <w:szCs w:val="24"/>
         </w:rPr>
+        <w:lastRenderedPageBreak/>
         <w:t>El miembro del equipo presiona</w:t>
       </w:r>
       <w:r>
@@ -1991,11 +1977,28 @@
       <w:r>
         <w:rPr>
           <w:rFonts w:ascii="Arial" w:eastAsia="Arial" w:hAnsi="Arial" w:cs="Arial"/>
-          <w:color w:val="000000"/>
-          <w:sz w:val="24"/>
-          <w:szCs w:val="24"/>
-        </w:rPr>
-        <w:t>(FA02)</w:t>
+        </w:rPr>
+        <w:t xml:space="preserve">. </w:t>
+      </w:r>
+      <w:r>
+        <w:rPr>
+          <w:rFonts w:ascii="Arial" w:eastAsia="Arial" w:hAnsi="Arial" w:cs="Arial"/>
+          <w:b/>
+          <w:color w:val="000000"/>
+          <w:sz w:val="24"/>
+          <w:szCs w:val="24"/>
+        </w:rPr>
+        <w:t>(FA03</w:t>
+      </w:r>
+      <w:r>
+        <w:rPr>
+          <w:rFonts w:ascii="Arial" w:eastAsia="Arial" w:hAnsi="Arial" w:cs="Arial"/>
+          <w:b/>
+          <w:color w:val="000000"/>
+          <w:sz w:val="24"/>
+          <w:szCs w:val="24"/>
+        </w:rPr>
+        <w:t>)</w:t>
       </w:r>
     </w:p>
     <w:p>
@@ -2025,16 +2028,36 @@
           <w:sz w:val="24"/>
           <w:szCs w:val="24"/>
         </w:rPr>
-        <w:t>El miembro del equipo</w:t>
-      </w:r>
-      <w:r>
-        <w:rPr>
-          <w:rFonts w:ascii="Arial" w:eastAsia="Arial" w:hAnsi="Arial" w:cs="Arial"/>
-          <w:color w:val="000000"/>
-          <w:sz w:val="24"/>
-          <w:szCs w:val="24"/>
-        </w:rPr>
-        <w:t xml:space="preserve"> ingresa la contraseña (Mínimo de 6 caracteres, debe incluir al menos una letra mayúscula, un carácter especial y un número) (FA03)</w:t>
+        <w:t>El miembro del equipo ingresa la contraseña (Mínimo de 6 caracteres, debe incluir al menos una letra mayúscula, un cará</w:t>
+      </w:r>
+      <w:r>
+        <w:rPr>
+          <w:rFonts w:ascii="Arial" w:eastAsia="Arial" w:hAnsi="Arial" w:cs="Arial"/>
+          <w:color w:val="000000"/>
+          <w:sz w:val="24"/>
+          <w:szCs w:val="24"/>
+        </w:rPr>
+        <w:t xml:space="preserve">cter especial y un número) </w:t>
+      </w:r>
+      <w:r>
+        <w:rPr>
+          <w:rFonts w:ascii="Arial" w:eastAsia="Arial" w:hAnsi="Arial" w:cs="Arial"/>
+          <w:b/>
+          <w:color w:val="000000"/>
+          <w:sz w:val="24"/>
+          <w:szCs w:val="24"/>
+        </w:rPr>
+        <w:t>(FA04</w:t>
+      </w:r>
+      <w:r>
+        <w:rPr>
+          <w:rFonts w:ascii="Arial" w:eastAsia="Arial" w:hAnsi="Arial" w:cs="Arial"/>
+          <w:b/>
+          <w:color w:val="000000"/>
+          <w:sz w:val="24"/>
+          <w:szCs w:val="24"/>
+        </w:rPr>
+        <w:t>)</w:t>
       </w:r>
     </w:p>
     <w:p>
@@ -2090,25 +2113,7 @@
           <w:sz w:val="24"/>
           <w:szCs w:val="24"/>
         </w:rPr>
-        <w:t>El sistema muestra el siguiente mensaje: “S</w:t>
-      </w:r>
-      <w:r>
-        <w:rPr>
-          <w:rFonts w:ascii="Arial" w:eastAsia="Arial" w:hAnsi="Arial" w:cs="Arial"/>
-          <w:color w:val="000000"/>
-          <w:sz w:val="24"/>
-          <w:szCs w:val="24"/>
-        </w:rPr>
-        <w:t>e ha creado con éxito el miembro del equipo</w:t>
-      </w:r>
-      <w:r>
-        <w:rPr>
-          <w:rFonts w:ascii="Arial" w:eastAsia="Arial" w:hAnsi="Arial" w:cs="Arial"/>
-          <w:color w:val="000000"/>
-          <w:sz w:val="24"/>
-          <w:szCs w:val="24"/>
-        </w:rPr>
-        <w:t>.”</w:t>
+        <w:t>El sistema muestra el siguiente mensaje: “Se ha creado con éxito el miembro del equipo.”</w:t>
       </w:r>
     </w:p>
     <w:p>
@@ -2184,17 +2189,20 @@
         <w:ind w:left="360" w:right="300"/>
         <w:rPr>
           <w:rFonts w:ascii="Arial" w:eastAsia="Arial" w:hAnsi="Arial" w:cs="Arial"/>
-          <w:color w:val="000000"/>
-        </w:rPr>
-      </w:pPr>
-      <w:r>
-        <w:rPr>
-          <w:rFonts w:ascii="Arial" w:eastAsia="Arial" w:hAnsi="Arial" w:cs="Arial"/>
           <w:b/>
           <w:color w:val="000000"/>
           <w:sz w:val="27"/>
           <w:szCs w:val="27"/>
         </w:rPr>
+      </w:pPr>
+      <w:r>
+        <w:rPr>
+          <w:rFonts w:ascii="Arial" w:eastAsia="Arial" w:hAnsi="Arial" w:cs="Arial"/>
+          <w:b/>
+          <w:color w:val="000000"/>
+          <w:sz w:val="27"/>
+          <w:szCs w:val="27"/>
+        </w:rPr>
         <w:t>Flujos Alternos.</w:t>
       </w:r>
     </w:p>
@@ -2210,7 +2218,156 @@
           <w:rFonts w:ascii="Arial" w:eastAsia="Arial" w:hAnsi="Arial" w:cs="Arial"/>
           <w:b/>
         </w:rPr>
-        <w:t>FA01: Campos obligatorios:</w:t>
+        <w:t>FA01: Usuario y contraseña Inválidos</w:t>
+      </w:r>
+      <w:r>
+        <w:rPr>
+          <w:rFonts w:ascii="Arial" w:eastAsia="Arial" w:hAnsi="Arial" w:cs="Arial"/>
+          <w:b/>
+        </w:rPr>
+        <w:t>:</w:t>
+      </w:r>
+    </w:p>
+    <w:p>
+      <w:pPr>
+        <w:numPr>
+          <w:ilvl w:val="0"/>
+          <w:numId w:val="7"/>
+        </w:numPr>
+        <w:pBdr>
+          <w:top w:val="nil"/>
+          <w:left w:val="nil"/>
+          <w:bottom w:val="nil"/>
+          <w:right w:val="nil"/>
+          <w:between w:val="nil"/>
+        </w:pBdr>
+        <w:spacing w:after="0" w:line="240" w:lineRule="auto"/>
+        <w:jc w:val="both"/>
+        <w:rPr>
+          <w:rFonts w:ascii="Arial" w:eastAsia="Arial" w:hAnsi="Arial" w:cs="Arial"/>
+          <w:color w:val="000000"/>
+        </w:rPr>
+      </w:pPr>
+      <w:r>
+        <w:rPr>
+          <w:rFonts w:ascii="Arial" w:eastAsia="Arial" w:hAnsi="Arial" w:cs="Arial"/>
+          <w:color w:val="000000"/>
+          <w:sz w:val="24"/>
+          <w:szCs w:val="24"/>
+        </w:rPr>
+        <w:t xml:space="preserve">El sistema </w:t>
+      </w:r>
+      <w:r>
+        <w:rPr>
+          <w:rFonts w:ascii="Arial" w:eastAsia="Arial" w:hAnsi="Arial" w:cs="Arial"/>
+        </w:rPr>
+        <w:t>muestra un mensaje</w:t>
+      </w:r>
+      <w:r>
+        <w:rPr>
+          <w:rFonts w:ascii="Arial" w:eastAsia="Arial" w:hAnsi="Arial" w:cs="Arial"/>
+          <w:color w:val="000000"/>
+          <w:sz w:val="24"/>
+          <w:szCs w:val="24"/>
+        </w:rPr>
+        <w:t xml:space="preserve"> al miembro del equipo</w:t>
+      </w:r>
+      <w:r>
+        <w:rPr>
+          <w:rFonts w:ascii="Arial" w:eastAsia="Arial" w:hAnsi="Arial" w:cs="Arial"/>
+          <w:color w:val="000000"/>
+          <w:sz w:val="24"/>
+          <w:szCs w:val="24"/>
+        </w:rPr>
+        <w:t xml:space="preserve">: “Debe </w:t>
+      </w:r>
+      <w:r>
+        <w:rPr>
+          <w:rFonts w:ascii="Arial" w:eastAsia="Arial" w:hAnsi="Arial" w:cs="Arial"/>
+          <w:color w:val="000000"/>
+          <w:sz w:val="24"/>
+          <w:szCs w:val="24"/>
+        </w:rPr>
+        <w:t>ingresar usuario y contraseña validos</w:t>
+      </w:r>
+      <w:r>
+        <w:rPr>
+          <w:rFonts w:ascii="Arial" w:eastAsia="Arial" w:hAnsi="Arial" w:cs="Arial"/>
+          <w:color w:val="000000"/>
+          <w:sz w:val="24"/>
+          <w:szCs w:val="24"/>
+        </w:rPr>
+        <w:t>”.</w:t>
+      </w:r>
+    </w:p>
+    <w:p>
+      <w:pPr>
+        <w:numPr>
+          <w:ilvl w:val="0"/>
+          <w:numId w:val="7"/>
+        </w:numPr>
+        <w:pBdr>
+          <w:top w:val="nil"/>
+          <w:left w:val="nil"/>
+          <w:bottom w:val="nil"/>
+          <w:right w:val="nil"/>
+          <w:between w:val="nil"/>
+        </w:pBdr>
+        <w:spacing w:after="0" w:line="240" w:lineRule="auto"/>
+        <w:jc w:val="both"/>
+        <w:rPr>
+          <w:rFonts w:ascii="Arial" w:eastAsia="Arial" w:hAnsi="Arial" w:cs="Arial"/>
+          <w:color w:val="000000"/>
+        </w:rPr>
+      </w:pPr>
+      <w:r>
+        <w:rPr>
+          <w:rFonts w:ascii="Arial" w:eastAsia="Arial" w:hAnsi="Arial" w:cs="Arial"/>
+          <w:color w:val="000000"/>
+          <w:sz w:val="24"/>
+          <w:szCs w:val="24"/>
+        </w:rPr>
+        <w:t xml:space="preserve">Retorno al paso donde fue invocado. </w:t>
+      </w:r>
+    </w:p>
+    <w:p>
+      <w:pPr>
+        <w:pBdr>
+          <w:top w:val="nil"/>
+          <w:left w:val="nil"/>
+          <w:bottom w:val="nil"/>
+          <w:right w:val="nil"/>
+          <w:between w:val="nil"/>
+        </w:pBdr>
+        <w:spacing w:after="0" w:line="240" w:lineRule="auto"/>
+        <w:ind w:left="720"/>
+        <w:jc w:val="both"/>
+        <w:rPr>
+          <w:rFonts w:ascii="Arial" w:eastAsia="Arial" w:hAnsi="Arial" w:cs="Arial"/>
+          <w:color w:val="000000"/>
+        </w:rPr>
+      </w:pPr>
+    </w:p>
+    <w:p>
+      <w:pPr>
+        <w:rPr>
+          <w:rFonts w:ascii="Arial" w:eastAsia="Arial" w:hAnsi="Arial" w:cs="Arial"/>
+          <w:b/>
+        </w:rPr>
+      </w:pPr>
+      <w:r>
+        <w:rPr>
+          <w:rFonts w:ascii="Arial" w:eastAsia="Arial" w:hAnsi="Arial" w:cs="Arial"/>
+          <w:b/>
+        </w:rPr>
+        <w:t>FA02</w:t>
+      </w:r>
+      <w:r>
+        <w:rPr>
+          <w:rFonts w:ascii="Arial" w:eastAsia="Arial" w:hAnsi="Arial" w:cs="Arial"/>
+          <w:b/>
+        </w:rPr>
+        <w:t>: Campos obligatorios:</w:t>
       </w:r>
     </w:p>
     <w:p>
@@ -2306,22 +2463,50 @@
           <w:right w:val="nil"/>
           <w:between w:val="nil"/>
         </w:pBdr>
+        <w:spacing w:after="0" w:line="240" w:lineRule="auto"/>
+        <w:ind w:left="720"/>
         <w:jc w:val="both"/>
         <w:rPr>
           <w:rFonts w:ascii="Arial" w:eastAsia="Arial" w:hAnsi="Arial" w:cs="Arial"/>
-          <w:b/>
-          <w:color w:val="000000"/>
-        </w:rPr>
-      </w:pPr>
-      <w:r>
-        <w:rPr>
-          <w:rFonts w:ascii="Arial" w:eastAsia="Arial" w:hAnsi="Arial" w:cs="Arial"/>
-          <w:b/>
-          <w:color w:val="000000"/>
-          <w:sz w:val="24"/>
-          <w:szCs w:val="24"/>
-        </w:rPr>
-        <w:t xml:space="preserve">FA02: </w:t>
+          <w:color w:val="000000"/>
+        </w:rPr>
+      </w:pPr>
+    </w:p>
+    <w:p>
+      <w:pPr>
+        <w:pBdr>
+          <w:top w:val="nil"/>
+          <w:left w:val="nil"/>
+          <w:bottom w:val="nil"/>
+          <w:right w:val="nil"/>
+          <w:between w:val="nil"/>
+        </w:pBdr>
+        <w:jc w:val="both"/>
+        <w:rPr>
+          <w:rFonts w:ascii="Arial" w:eastAsia="Arial" w:hAnsi="Arial" w:cs="Arial"/>
+          <w:b/>
+          <w:color w:val="000000"/>
+        </w:rPr>
+      </w:pPr>
+      <w:r>
+        <w:rPr>
+          <w:rFonts w:ascii="Arial" w:eastAsia="Arial" w:hAnsi="Arial" w:cs="Arial"/>
+          <w:b/>
+          <w:color w:val="000000"/>
+          <w:sz w:val="24"/>
+          <w:szCs w:val="24"/>
+        </w:rPr>
+        <w:t>FA03</w:t>
+      </w:r>
+      <w:r>
+        <w:rPr>
+          <w:rFonts w:ascii="Arial" w:eastAsia="Arial" w:hAnsi="Arial" w:cs="Arial"/>
+          <w:b/>
+          <w:color w:val="000000"/>
+          <w:sz w:val="24"/>
+          <w:szCs w:val="24"/>
+        </w:rPr>
+        <w:t xml:space="preserve">: </w:t>
       </w:r>
       <w:r>
         <w:rPr>
@@ -2477,17 +2662,42 @@
     </w:p>
     <w:p>
       <w:pPr>
-        <w:rPr>
-          <w:rFonts w:ascii="Arial" w:eastAsia="Arial" w:hAnsi="Arial" w:cs="Arial"/>
-          <w:b/>
-        </w:rPr>
-      </w:pPr>
-      <w:r>
-        <w:rPr>
-          <w:rFonts w:ascii="Arial" w:eastAsia="Arial" w:hAnsi="Arial" w:cs="Arial"/>
-          <w:b/>
-        </w:rPr>
-        <w:t>FA03: Formato de la contraseña no válido:</w:t>
+        <w:pBdr>
+          <w:top w:val="nil"/>
+          <w:left w:val="nil"/>
+          <w:bottom w:val="nil"/>
+          <w:right w:val="nil"/>
+          <w:between w:val="nil"/>
+        </w:pBdr>
+        <w:spacing w:after="0" w:line="240" w:lineRule="auto"/>
+        <w:ind w:left="720"/>
+        <w:jc w:val="both"/>
+        <w:rPr>
+          <w:rFonts w:ascii="Arial" w:eastAsia="Arial" w:hAnsi="Arial" w:cs="Arial"/>
+          <w:color w:val="000000"/>
+        </w:rPr>
+      </w:pPr>
+    </w:p>
+    <w:p>
+      <w:pPr>
+        <w:rPr>
+          <w:rFonts w:ascii="Arial" w:eastAsia="Arial" w:hAnsi="Arial" w:cs="Arial"/>
+          <w:b/>
+        </w:rPr>
+      </w:pPr>
+      <w:r>
+        <w:rPr>
+          <w:rFonts w:ascii="Arial" w:eastAsia="Arial" w:hAnsi="Arial" w:cs="Arial"/>
+          <w:b/>
+        </w:rPr>
+        <w:t>FA04</w:t>
+      </w:r>
+      <w:r>
+        <w:rPr>
+          <w:rFonts w:ascii="Arial" w:eastAsia="Arial" w:hAnsi="Arial" w:cs="Arial"/>
+          <w:b/>
+        </w:rPr>
+        <w:t>: Formato de la contraseña no válido:</w:t>
       </w:r>
     </w:p>
     <w:p>
@@ -2608,72 +2818,6 @@
     </w:p>
     <w:p>
       <w:pPr>
-        <w:rPr>
-          <w:rFonts w:ascii="Arial" w:eastAsia="Arial" w:hAnsi="Arial" w:cs="Arial"/>
-          <w:b/>
-        </w:rPr>
-      </w:pPr>
-      <w:r>
-        <w:rPr>
-          <w:rFonts w:ascii="Arial" w:eastAsia="Arial" w:hAnsi="Arial" w:cs="Arial"/>
-          <w:b/>
-        </w:rPr>
-        <w:t>FA03: El usuario selecciona la opción “No”:</w:t>
-      </w:r>
-    </w:p>
-    <w:p>
-      <w:pPr>
-        <w:numPr>
-          <w:ilvl w:val="0"/>
-          <w:numId w:val="6"/>
-        </w:numPr>
-        <w:spacing w:after="0" w:line="240" w:lineRule="auto"/>
-        <w:jc w:val="both"/>
-        <w:rPr>
-          <w:rFonts w:ascii="Arial" w:eastAsia="Arial" w:hAnsi="Arial" w:cs="Arial"/>
-          <w:b/>
-        </w:rPr>
-      </w:pPr>
-      <w:r>
-        <w:rPr>
-          <w:rFonts w:ascii="Arial" w:eastAsia="Arial" w:hAnsi="Arial" w:cs="Arial"/>
-        </w:rPr>
-        <w:t>El siste</w:t>
-      </w:r>
-      <w:r>
-        <w:rPr>
-          <w:rFonts w:ascii="Arial" w:eastAsia="Arial" w:hAnsi="Arial" w:cs="Arial"/>
-        </w:rPr>
-        <w:t>ma muestra un mensaje al miembro del equipo</w:t>
-      </w:r>
-      <w:r>
-        <w:rPr>
-          <w:rFonts w:ascii="Arial" w:eastAsia="Arial" w:hAnsi="Arial" w:cs="Arial"/>
-        </w:rPr>
-        <w:t>: “Se ha cancelado el registro satisfactoriamente”.</w:t>
-      </w:r>
-    </w:p>
-    <w:p>
-      <w:pPr>
-        <w:numPr>
-          <w:ilvl w:val="0"/>
-          <w:numId w:val="6"/>
-        </w:numPr>
-        <w:spacing w:after="0" w:line="240" w:lineRule="auto"/>
-        <w:jc w:val="both"/>
-        <w:rPr>
-          <w:rFonts w:ascii="Arial" w:eastAsia="Arial" w:hAnsi="Arial" w:cs="Arial"/>
-        </w:rPr>
-      </w:pPr>
-      <w:r>
-        <w:rPr>
-          <w:rFonts w:ascii="Arial" w:eastAsia="Arial" w:hAnsi="Arial" w:cs="Arial"/>
-        </w:rPr>
-        <w:t>Fin del caso de uso.</w:t>
-      </w:r>
-    </w:p>
-    <w:p>
-      <w:pPr>
         <w:pBdr>
           <w:top w:val="nil"/>
           <w:left w:val="nil"/>
@@ -2712,8 +2856,6 @@
         <w:tab/>
         <w:t>Poscondiciones.</w:t>
       </w:r>
-      <w:bookmarkStart w:id="2" w:name="_GoBack"/>
-      <w:bookmarkEnd w:id="2"/>
     </w:p>
     <w:p>
       <w:pPr>
@@ -2735,6 +2877,7 @@
           <w:sz w:val="27"/>
           <w:szCs w:val="27"/>
         </w:rPr>
+        <w:lastRenderedPageBreak/>
         <w:t xml:space="preserve">3. </w:t>
       </w:r>
       <w:r>
@@ -2774,7 +2917,6 @@
           <w:sz w:val="27"/>
           <w:szCs w:val="27"/>
         </w:rPr>
-        <w:lastRenderedPageBreak/>
         <w:t xml:space="preserve">4. </w:t>
       </w:r>
       <w:r>
@@ -3498,6 +3640,92 @@
     </w:lvl>
   </w:abstractNum>
   <w:abstractNum w:abstractNumId="4" w15:restartNumberingAfterBreak="0">
+    <w:nsid w:val="5F742CD3"/>
+    <w:multiLevelType w:val="multilevel"/>
+    <w:tmpl w:val="D23AAA2C"/>
+    <w:lvl w:ilvl="0">
+      <w:start w:val="1"/>
+      <w:numFmt w:val="decimal"/>
+      <w:lvlText w:val="%1."/>
+      <w:lvlJc w:val="left"/>
+      <w:pPr>
+        <w:ind w:left="720" w:hanging="360"/>
+      </w:pPr>
+    </w:lvl>
+    <w:lvl w:ilvl="1">
+      <w:start w:val="1"/>
+      <w:numFmt w:val="lowerLetter"/>
+      <w:lvlText w:val="%2."/>
+      <w:lvlJc w:val="left"/>
+      <w:pPr>
+        <w:ind w:left="1440" w:hanging="360"/>
+      </w:pPr>
+    </w:lvl>
+    <w:lvl w:ilvl="2">
+      <w:start w:val="1"/>
+      <w:numFmt w:val="lowerRoman"/>
+      <w:lvlText w:val="%3."/>
+      <w:lvlJc w:val="right"/>
+      <w:pPr>
+        <w:ind w:left="2160" w:hanging="180"/>
+      </w:pPr>
+    </w:lvl>
+    <w:lvl w:ilvl="3">
+      <w:start w:val="1"/>
+      <w:numFmt w:val="decimal"/>
+      <w:lvlText w:val="%4."/>
+      <w:lvlJc w:val="left"/>
+      <w:pPr>
+        <w:ind w:left="2880" w:hanging="360"/>
+      </w:pPr>
+    </w:lvl>
+    <w:lvl w:ilvl="4">
+      <w:start w:val="1"/>
+      <w:numFmt w:val="lowerLetter"/>
+      <w:lvlText w:val="%5."/>
+      <w:lvlJc w:val="left"/>
+      <w:pPr>
+        <w:ind w:left="3600" w:hanging="360"/>
+      </w:pPr>
+    </w:lvl>
+    <w:lvl w:ilvl="5">
+      <w:start w:val="1"/>
+      <w:numFmt w:val="lowerRoman"/>
+      <w:lvlText w:val="%6."/>
+      <w:lvlJc w:val="right"/>
+      <w:pPr>
+        <w:ind w:left="4320" w:hanging="180"/>
+      </w:pPr>
+    </w:lvl>
+    <w:lvl w:ilvl="6">
+      <w:start w:val="1"/>
+      <w:numFmt w:val="decimal"/>
+      <w:lvlText w:val="%7."/>
+      <w:lvlJc w:val="left"/>
+      <w:pPr>
+        <w:ind w:left="5040" w:hanging="360"/>
+      </w:pPr>
+    </w:lvl>
+    <w:lvl w:ilvl="7">
+      <w:start w:val="1"/>
+      <w:numFmt w:val="lowerLetter"/>
+      <w:lvlText w:val="%8."/>
+      <w:lvlJc w:val="left"/>
+      <w:pPr>
+        <w:ind w:left="5760" w:hanging="360"/>
+      </w:pPr>
+    </w:lvl>
+    <w:lvl w:ilvl="8">
+      <w:start w:val="1"/>
+      <w:numFmt w:val="lowerRoman"/>
+      <w:lvlText w:val="%9."/>
+      <w:lvlJc w:val="right"/>
+      <w:pPr>
+        <w:ind w:left="6480" w:hanging="180"/>
+      </w:pPr>
+    </w:lvl>
+  </w:abstractNum>
+  <w:abstractNum w:abstractNumId="5" w15:restartNumberingAfterBreak="0">
     <w:nsid w:val="680F526B"/>
     <w:multiLevelType w:val="multilevel"/>
     <w:tmpl w:val="0F56C952"/>
@@ -3610,10 +3838,10 @@
       </w:rPr>
     </w:lvl>
   </w:abstractNum>
-  <w:abstractNum w:abstractNumId="5" w15:restartNumberingAfterBreak="0">
+  <w:abstractNum w:abstractNumId="6" w15:restartNumberingAfterBreak="0">
     <w:nsid w:val="7A4A409C"/>
     <w:multiLevelType w:val="multilevel"/>
-    <w:tmpl w:val="C84A6AB4"/>
+    <w:tmpl w:val="BFBC05B8"/>
     <w:lvl w:ilvl="0">
       <w:start w:val="1"/>
       <w:numFmt w:val="decimal"/>
@@ -3622,6 +3850,9 @@
       <w:pPr>
         <w:ind w:left="360" w:hanging="360"/>
       </w:pPr>
+      <w:rPr>
+        <w:b w:val="0"/>
+      </w:rPr>
     </w:lvl>
     <w:lvl w:ilvl="1">
       <w:start w:val="1"/>
@@ -3703,10 +3934,10 @@
     <w:abstractNumId w:val="3"/>
   </w:num>
   <w:num w:numId="2">
-    <w:abstractNumId w:val="4"/>
+    <w:abstractNumId w:val="5"/>
   </w:num>
   <w:num w:numId="3">
-    <w:abstractNumId w:val="5"/>
+    <w:abstractNumId w:val="6"/>
   </w:num>
   <w:num w:numId="4">
     <w:abstractNumId w:val="1"/>
@@ -3716,6 +3947,9 @@
   </w:num>
   <w:num w:numId="6">
     <w:abstractNumId w:val="0"/>
+  </w:num>
+  <w:num w:numId="7">
+    <w:abstractNumId w:val="4"/>
   </w:num>
 </w:numbering>
 </file>

</xml_diff>